<commit_message>
I believe project 2 is completely finished
</commit_message>
<xml_diff>
--- a/Project 2/Project2SubmissionSheet.docx
+++ b/Project 2/Project2SubmissionSheet.docx
@@ -13,31 +13,350 @@
           <w:szCs w:val="27"/>
         </w:rPr>
       </w:pPr>
-      <w:proofErr w:type="spellStart"/>
-      <w:r>
-        <w:rPr>
-          <w:rFonts w:ascii="Courier New" w:eastAsia="Times New Roman" w:hAnsi="Courier New" w:cs="Courier New"/>
-          <w:b/>
-          <w:bCs/>
-          <w:color w:val="000000"/>
-          <w:sz w:val="27"/>
-          <w:szCs w:val="27"/>
-        </w:rPr>
-        <w:t>Name</w:t>
-      </w:r>
-      <w:proofErr w:type="gramStart"/>
-      <w:r>
-        <w:rPr>
-          <w:rFonts w:ascii="Courier New" w:eastAsia="Times New Roman" w:hAnsi="Courier New" w:cs="Courier New"/>
-          <w:b/>
-          <w:bCs/>
-          <w:color w:val="000000"/>
-          <w:sz w:val="27"/>
-          <w:szCs w:val="27"/>
-        </w:rPr>
-        <w:t>:_</w:t>
-      </w:r>
-      <w:proofErr w:type="gramEnd"/>
+      <w:r>
+        <w:rPr>
+          <w:rFonts w:ascii="Courier New" w:eastAsia="Times New Roman" w:hAnsi="Courier New" w:cs="Courier New"/>
+          <w:b/>
+          <w:bCs/>
+          <w:color w:val="000000"/>
+          <w:sz w:val="27"/>
+          <w:szCs w:val="27"/>
+        </w:rPr>
+        <w:t>Name:__</w:t>
+      </w:r>
+      <w:r>
+        <w:rPr>
+          <w:rFonts w:ascii="Courier New" w:eastAsia="Times New Roman" w:hAnsi="Courier New" w:cs="Courier New"/>
+          <w:b/>
+          <w:bCs/>
+          <w:color w:val="000000"/>
+          <w:sz w:val="27"/>
+          <w:szCs w:val="27"/>
+          <w:u w:val="single"/>
+        </w:rPr>
+        <w:t>James Hahn</w:t>
+      </w:r>
+      <w:r>
+        <w:rPr>
+          <w:rFonts w:ascii="Courier New" w:eastAsia="Times New Roman" w:hAnsi="Courier New" w:cs="Courier New"/>
+          <w:b/>
+          <w:bCs/>
+          <w:color w:val="000000"/>
+          <w:sz w:val="27"/>
+          <w:szCs w:val="27"/>
+        </w:rPr>
+        <w:t>_________ Assignment #: _______</w:t>
+      </w:r>
+      <w:r>
+        <w:rPr>
+          <w:rFonts w:ascii="Courier New" w:eastAsia="Times New Roman" w:hAnsi="Courier New" w:cs="Courier New"/>
+          <w:b/>
+          <w:bCs/>
+          <w:color w:val="000000"/>
+          <w:sz w:val="27"/>
+          <w:szCs w:val="27"/>
+          <w:u w:val="single"/>
+        </w:rPr>
+        <w:t>2</w:t>
+      </w:r>
+      <w:r>
+        <w:rPr>
+          <w:rFonts w:ascii="Courier New" w:eastAsia="Times New Roman" w:hAnsi="Courier New" w:cs="Courier New"/>
+          <w:b/>
+          <w:bCs/>
+          <w:color w:val="000000"/>
+          <w:sz w:val="27"/>
+          <w:szCs w:val="27"/>
+        </w:rPr>
+        <w:t>______</w:t>
+      </w:r>
+    </w:p>
+    <w:p>
+      <w:pPr>
+        <w:spacing w:before="100" w:beforeAutospacing="1" w:after="100" w:afterAutospacing="1" w:line="240" w:lineRule="auto"/>
+        <w:jc w:val="both"/>
+        <w:rPr>
+          <w:rFonts w:ascii="Times New Roman" w:eastAsia="Times New Roman" w:hAnsi="Times New Roman" w:cs="Times New Roman"/>
+          <w:color w:val="000000"/>
+          <w:sz w:val="27"/>
+          <w:szCs w:val="27"/>
+        </w:rPr>
+      </w:pPr>
+      <w:r>
+        <w:rPr>
+          <w:rFonts w:ascii="Courier New" w:eastAsia="Times New Roman" w:hAnsi="Courier New" w:cs="Courier New"/>
+          <w:b/>
+          <w:bCs/>
+          <w:color w:val="000000"/>
+          <w:sz w:val="27"/>
+          <w:szCs w:val="27"/>
+        </w:rPr>
+        <w:t>Lecture Day and Time: _____</w:t>
+      </w:r>
+      <w:r>
+        <w:rPr>
+          <w:rFonts w:ascii="Courier New" w:eastAsia="Times New Roman" w:hAnsi="Courier New" w:cs="Courier New"/>
+          <w:b/>
+          <w:bCs/>
+          <w:color w:val="000000"/>
+          <w:sz w:val="27"/>
+          <w:szCs w:val="27"/>
+          <w:u w:val="single"/>
+        </w:rPr>
+        <w:t>T Th 9:30-10:45am</w:t>
+      </w:r>
+      <w:r>
+        <w:rPr>
+          <w:rFonts w:ascii="Courier New" w:eastAsia="Times New Roman" w:hAnsi="Courier New" w:cs="Courier New"/>
+          <w:b/>
+          <w:bCs/>
+          <w:color w:val="000000"/>
+          <w:sz w:val="27"/>
+          <w:szCs w:val="27"/>
+        </w:rPr>
+        <w:t>______</w:t>
+      </w:r>
+    </w:p>
+    <w:p>
+      <w:pPr>
+        <w:spacing w:before="100" w:beforeAutospacing="1" w:after="100" w:afterAutospacing="1" w:line="240" w:lineRule="auto"/>
+        <w:jc w:val="both"/>
+        <w:rPr>
+          <w:rFonts w:ascii="Times New Roman" w:eastAsia="Times New Roman" w:hAnsi="Times New Roman" w:cs="Times New Roman"/>
+          <w:color w:val="000000"/>
+          <w:sz w:val="27"/>
+          <w:szCs w:val="27"/>
+        </w:rPr>
+      </w:pPr>
+      <w:r>
+        <w:rPr>
+          <w:rFonts w:ascii="Courier New" w:eastAsia="Times New Roman" w:hAnsi="Courier New" w:cs="Courier New"/>
+          <w:b/>
+          <w:bCs/>
+          <w:color w:val="000000"/>
+          <w:sz w:val="27"/>
+          <w:szCs w:val="27"/>
+        </w:rPr>
+        <w:t>Recitation D</w:t>
+      </w:r>
+      <w:r>
+        <w:rPr>
+          <w:rFonts w:ascii="Courier New" w:eastAsia="Times New Roman" w:hAnsi="Courier New" w:cs="Courier New"/>
+          <w:b/>
+          <w:bCs/>
+          <w:color w:val="000000"/>
+          <w:sz w:val="27"/>
+          <w:szCs w:val="27"/>
+        </w:rPr>
+        <w:t>ay and Time: ___</w:t>
+      </w:r>
+      <w:r>
+        <w:rPr>
+          <w:rFonts w:ascii="Courier New" w:eastAsia="Times New Roman" w:hAnsi="Courier New" w:cs="Courier New"/>
+          <w:b/>
+          <w:bCs/>
+          <w:color w:val="000000"/>
+          <w:sz w:val="27"/>
+          <w:szCs w:val="27"/>
+          <w:u w:val="single"/>
+        </w:rPr>
+        <w:t>T 1:00-2:15pm</w:t>
+      </w:r>
+      <w:r>
+        <w:rPr>
+          <w:rFonts w:ascii="Courier New" w:eastAsia="Times New Roman" w:hAnsi="Courier New" w:cs="Courier New"/>
+          <w:b/>
+          <w:bCs/>
+          <w:color w:val="000000"/>
+          <w:sz w:val="27"/>
+          <w:szCs w:val="27"/>
+        </w:rPr>
+        <w:t>______</w:t>
+      </w:r>
+    </w:p>
+    <w:p>
+      <w:pPr>
+        <w:spacing w:before="100" w:beforeAutospacing="1" w:after="100" w:afterAutospacing="1" w:line="240" w:lineRule="auto"/>
+        <w:jc w:val="both"/>
+        <w:rPr>
+          <w:rFonts w:ascii="Times New Roman" w:eastAsia="Times New Roman" w:hAnsi="Times New Roman" w:cs="Times New Roman"/>
+          <w:color w:val="000000"/>
+          <w:sz w:val="27"/>
+          <w:szCs w:val="27"/>
+        </w:rPr>
+      </w:pPr>
+      <w:r>
+        <w:rPr>
+          <w:rFonts w:ascii="Courier New" w:eastAsia="Times New Roman" w:hAnsi="Courier New" w:cs="Courier New"/>
+          <w:b/>
+          <w:bCs/>
+          <w:color w:val="000000"/>
+          <w:sz w:val="27"/>
+          <w:szCs w:val="27"/>
+        </w:rPr>
+        <w:t>Program Due Date: </w:t>
+      </w:r>
+      <w:r>
+        <w:rPr>
+          <w:rFonts w:ascii="Courier New" w:eastAsia="Times New Roman" w:hAnsi="Courier New" w:cs="Courier New"/>
+          <w:b/>
+          <w:bCs/>
+          <w:color w:val="000000"/>
+          <w:sz w:val="27"/>
+          <w:szCs w:val="27"/>
+        </w:rPr>
+        <w:t>_____</w:t>
+      </w:r>
+      <w:r>
+        <w:rPr>
+          <w:rFonts w:ascii="Courier New" w:eastAsia="Times New Roman" w:hAnsi="Courier New" w:cs="Courier New"/>
+          <w:b/>
+          <w:bCs/>
+          <w:color w:val="000000"/>
+          <w:sz w:val="27"/>
+          <w:szCs w:val="27"/>
+          <w:u w:val="single"/>
+        </w:rPr>
+        <w:t>February 16, 2016</w:t>
+      </w:r>
+      <w:r>
+        <w:rPr>
+          <w:rFonts w:ascii="Courier New" w:eastAsia="Times New Roman" w:hAnsi="Courier New" w:cs="Courier New"/>
+          <w:b/>
+          <w:bCs/>
+          <w:color w:val="000000"/>
+          <w:sz w:val="27"/>
+          <w:szCs w:val="27"/>
+        </w:rPr>
+        <w:t>_____</w:t>
+      </w:r>
+    </w:p>
+    <w:p>
+      <w:pPr>
+        <w:spacing w:before="100" w:beforeAutospacing="1" w:after="100" w:afterAutospacing="1" w:line="240" w:lineRule="auto"/>
+        <w:jc w:val="both"/>
+        <w:rPr>
+          <w:rFonts w:ascii="Times New Roman" w:eastAsia="Times New Roman" w:hAnsi="Times New Roman" w:cs="Times New Roman"/>
+          <w:color w:val="000000"/>
+          <w:sz w:val="27"/>
+          <w:szCs w:val="27"/>
+        </w:rPr>
+      </w:pPr>
+      <w:r>
+        <w:rPr>
+          <w:rFonts w:ascii="Courier New" w:eastAsia="Times New Roman" w:hAnsi="Courier New" w:cs="Courier New"/>
+          <w:b/>
+          <w:bCs/>
+          <w:color w:val="000000"/>
+          <w:sz w:val="27"/>
+          <w:szCs w:val="27"/>
+        </w:rPr>
+        <w:t>Handed in Date: ___</w:t>
+      </w:r>
+      <w:r>
+        <w:rPr>
+          <w:rFonts w:ascii="Courier New" w:eastAsia="Times New Roman" w:hAnsi="Courier New" w:cs="Courier New"/>
+          <w:b/>
+          <w:bCs/>
+          <w:color w:val="000000"/>
+          <w:sz w:val="27"/>
+          <w:szCs w:val="27"/>
+          <w:u w:val="single"/>
+        </w:rPr>
+        <w:t>February 16, 2016</w:t>
+      </w:r>
+      <w:r>
+        <w:rPr>
+          <w:rFonts w:ascii="Courier New" w:eastAsia="Times New Roman" w:hAnsi="Courier New" w:cs="Courier New"/>
+          <w:b/>
+          <w:bCs/>
+          <w:color w:val="000000"/>
+          <w:sz w:val="27"/>
+          <w:szCs w:val="27"/>
+        </w:rPr>
+        <w:t>____ </w:t>
+      </w:r>
+    </w:p>
+    <w:p>
+      <w:pPr>
+        <w:spacing w:before="100" w:beforeAutospacing="1" w:after="100" w:afterAutospacing="1" w:line="240" w:lineRule="auto"/>
+        <w:jc w:val="both"/>
+        <w:rPr>
+          <w:rFonts w:ascii="Times New Roman" w:eastAsia="Times New Roman" w:hAnsi="Times New Roman" w:cs="Times New Roman"/>
+          <w:color w:val="000000"/>
+          <w:sz w:val="27"/>
+          <w:szCs w:val="27"/>
+        </w:rPr>
+      </w:pPr>
+      <w:r>
+        <w:rPr>
+          <w:rFonts w:ascii="Courier New" w:eastAsia="Times New Roman" w:hAnsi="Courier New" w:cs="Courier New"/>
+          <w:b/>
+          <w:bCs/>
+          <w:color w:val="000000"/>
+          <w:sz w:val="27"/>
+          <w:szCs w:val="27"/>
+        </w:rPr>
+        <w:t>Source code (.java) file name(s):</w:t>
+      </w:r>
+    </w:p>
+    <w:p>
+      <w:pPr>
+        <w:spacing w:before="100" w:beforeAutospacing="1" w:after="100" w:afterAutospacing="1" w:line="240" w:lineRule="auto"/>
+        <w:jc w:val="both"/>
+        <w:rPr>
+          <w:rFonts w:ascii="Times New Roman" w:eastAsia="Times New Roman" w:hAnsi="Times New Roman" w:cs="Times New Roman"/>
+          <w:color w:val="000000"/>
+          <w:sz w:val="27"/>
+          <w:szCs w:val="27"/>
+        </w:rPr>
+      </w:pPr>
+      <w:r>
+        <w:rPr>
+          <w:rFonts w:ascii="Courier New" w:eastAsia="Times New Roman" w:hAnsi="Courier New" w:cs="Courier New"/>
+          <w:b/>
+          <w:bCs/>
+          <w:color w:val="000000"/>
+          <w:sz w:val="27"/>
+          <w:szCs w:val="27"/>
+        </w:rPr>
+        <w:t>__</w:t>
+      </w:r>
+      <w:r>
+        <w:rPr>
+          <w:rFonts w:ascii="Courier New" w:eastAsia="Times New Roman" w:hAnsi="Courier New" w:cs="Courier New"/>
+          <w:b/>
+          <w:bCs/>
+          <w:color w:val="000000"/>
+          <w:sz w:val="27"/>
+          <w:szCs w:val="27"/>
+          <w:u w:val="single"/>
+        </w:rPr>
+        <w:t>Assig2.java, Assig2B.java, MyStringBuilder.java</w:t>
+      </w:r>
+      <w:r>
+        <w:rPr>
+          <w:rFonts w:ascii="Courier New" w:eastAsia="Times New Roman" w:hAnsi="Courier New" w:cs="Courier New"/>
+          <w:b/>
+          <w:bCs/>
+          <w:color w:val="000000"/>
+          <w:sz w:val="27"/>
+          <w:szCs w:val="27"/>
+        </w:rPr>
+        <w:t>__</w:t>
+      </w:r>
+    </w:p>
+    <w:p>
+      <w:pPr>
+        <w:spacing w:before="100" w:beforeAutospacing="1" w:after="100" w:afterAutospacing="1" w:line="240" w:lineRule="auto"/>
+        <w:jc w:val="both"/>
+        <w:rPr>
+          <w:rFonts w:ascii="Times New Roman" w:eastAsia="Times New Roman" w:hAnsi="Times New Roman" w:cs="Times New Roman"/>
+          <w:color w:val="000000"/>
+          <w:sz w:val="27"/>
+          <w:szCs w:val="27"/>
+        </w:rPr>
+      </w:pPr>
       <w:r>
         <w:rPr>
           <w:rFonts w:ascii="Courier New" w:eastAsia="Times New Roman" w:hAnsi="Courier New" w:cs="Courier New"/>
@@ -59,355 +378,79 @@
           <w:szCs w:val="27"/>
           <w:u w:val="single"/>
         </w:rPr>
-        <w:t>James</w:t>
-      </w:r>
-      <w:proofErr w:type="spellEnd"/>
-      <w:r>
-        <w:rPr>
-          <w:rFonts w:ascii="Courier New" w:eastAsia="Times New Roman" w:hAnsi="Courier New" w:cs="Courier New"/>
-          <w:b/>
-          <w:bCs/>
-          <w:color w:val="000000"/>
-          <w:sz w:val="27"/>
-          <w:szCs w:val="27"/>
-          <w:u w:val="single"/>
-        </w:rPr>
-        <w:t xml:space="preserve"> Hahn</w:t>
-      </w:r>
-      <w:r>
-        <w:rPr>
-          <w:rFonts w:ascii="Courier New" w:eastAsia="Times New Roman" w:hAnsi="Courier New" w:cs="Courier New"/>
-          <w:b/>
-          <w:bCs/>
-          <w:color w:val="000000"/>
-          <w:sz w:val="27"/>
-          <w:szCs w:val="27"/>
-        </w:rPr>
-        <w:t>_________ Assignment #: _______</w:t>
-      </w:r>
-      <w:r>
-        <w:rPr>
-          <w:rFonts w:ascii="Courier New" w:eastAsia="Times New Roman" w:hAnsi="Courier New" w:cs="Courier New"/>
-          <w:b/>
-          <w:bCs/>
-          <w:color w:val="000000"/>
-          <w:sz w:val="27"/>
-          <w:szCs w:val="27"/>
-          <w:u w:val="single"/>
-        </w:rPr>
-        <w:t>2</w:t>
-      </w:r>
-      <w:r>
-        <w:rPr>
-          <w:rFonts w:ascii="Courier New" w:eastAsia="Times New Roman" w:hAnsi="Courier New" w:cs="Courier New"/>
-          <w:b/>
-          <w:bCs/>
-          <w:color w:val="000000"/>
-          <w:sz w:val="27"/>
-          <w:szCs w:val="27"/>
-        </w:rPr>
-        <w:t>______</w:t>
-      </w:r>
-    </w:p>
-    <w:p>
-      <w:pPr>
-        <w:spacing w:before="100" w:beforeAutospacing="1" w:after="100" w:afterAutospacing="1" w:line="240" w:lineRule="auto"/>
-        <w:jc w:val="both"/>
-        <w:rPr>
-          <w:rFonts w:ascii="Times New Roman" w:eastAsia="Times New Roman" w:hAnsi="Times New Roman" w:cs="Times New Roman"/>
-          <w:color w:val="000000"/>
-          <w:sz w:val="27"/>
-          <w:szCs w:val="27"/>
-        </w:rPr>
-      </w:pPr>
-      <w:r>
-        <w:rPr>
-          <w:rFonts w:ascii="Courier New" w:eastAsia="Times New Roman" w:hAnsi="Courier New" w:cs="Courier New"/>
-          <w:b/>
-          <w:bCs/>
-          <w:color w:val="000000"/>
-          <w:sz w:val="27"/>
-          <w:szCs w:val="27"/>
-        </w:rPr>
-        <w:t>Lecture Day and Time: _____</w:t>
-      </w:r>
-      <w:r>
-        <w:rPr>
-          <w:rFonts w:ascii="Courier New" w:eastAsia="Times New Roman" w:hAnsi="Courier New" w:cs="Courier New"/>
-          <w:b/>
-          <w:bCs/>
-          <w:color w:val="000000"/>
-          <w:sz w:val="27"/>
-          <w:szCs w:val="27"/>
-          <w:u w:val="single"/>
-        </w:rPr>
-        <w:t xml:space="preserve">T </w:t>
-      </w:r>
-      <w:proofErr w:type="spellStart"/>
-      <w:r>
-        <w:rPr>
-          <w:rFonts w:ascii="Courier New" w:eastAsia="Times New Roman" w:hAnsi="Courier New" w:cs="Courier New"/>
-          <w:b/>
-          <w:bCs/>
-          <w:color w:val="000000"/>
-          <w:sz w:val="27"/>
-          <w:szCs w:val="27"/>
-          <w:u w:val="single"/>
-        </w:rPr>
-        <w:t>Th</w:t>
-      </w:r>
-      <w:proofErr w:type="spellEnd"/>
-      <w:r>
-        <w:rPr>
-          <w:rFonts w:ascii="Courier New" w:eastAsia="Times New Roman" w:hAnsi="Courier New" w:cs="Courier New"/>
-          <w:b/>
-          <w:bCs/>
-          <w:color w:val="000000"/>
-          <w:sz w:val="27"/>
-          <w:szCs w:val="27"/>
-          <w:u w:val="single"/>
-        </w:rPr>
-        <w:t xml:space="preserve"> 9:30-10:45am</w:t>
-      </w:r>
-      <w:r>
-        <w:rPr>
-          <w:rFonts w:ascii="Courier New" w:eastAsia="Times New Roman" w:hAnsi="Courier New" w:cs="Courier New"/>
-          <w:b/>
-          <w:bCs/>
-          <w:color w:val="000000"/>
-          <w:sz w:val="27"/>
-          <w:szCs w:val="27"/>
-        </w:rPr>
-        <w:t>______</w:t>
-      </w:r>
-    </w:p>
-    <w:p>
-      <w:pPr>
-        <w:spacing w:before="100" w:beforeAutospacing="1" w:after="100" w:afterAutospacing="1" w:line="240" w:lineRule="auto"/>
-        <w:jc w:val="both"/>
-        <w:rPr>
-          <w:rFonts w:ascii="Times New Roman" w:eastAsia="Times New Roman" w:hAnsi="Times New Roman" w:cs="Times New Roman"/>
-          <w:color w:val="000000"/>
-          <w:sz w:val="27"/>
-          <w:szCs w:val="27"/>
-        </w:rPr>
-      </w:pPr>
-      <w:r>
-        <w:rPr>
-          <w:rFonts w:ascii="Courier New" w:eastAsia="Times New Roman" w:hAnsi="Courier New" w:cs="Courier New"/>
-          <w:b/>
-          <w:bCs/>
-          <w:color w:val="000000"/>
-          <w:sz w:val="27"/>
-          <w:szCs w:val="27"/>
-        </w:rPr>
-        <w:t>Recitation D</w:t>
-      </w:r>
-      <w:r>
-        <w:rPr>
-          <w:rFonts w:ascii="Courier New" w:eastAsia="Times New Roman" w:hAnsi="Courier New" w:cs="Courier New"/>
-          <w:b/>
-          <w:bCs/>
-          <w:color w:val="000000"/>
-          <w:sz w:val="27"/>
-          <w:szCs w:val="27"/>
-        </w:rPr>
-        <w:t>ay and Time: ___</w:t>
-      </w:r>
-      <w:r>
-        <w:rPr>
-          <w:rFonts w:ascii="Courier New" w:eastAsia="Times New Roman" w:hAnsi="Courier New" w:cs="Courier New"/>
-          <w:b/>
-          <w:bCs/>
-          <w:color w:val="000000"/>
-          <w:sz w:val="27"/>
-          <w:szCs w:val="27"/>
-          <w:u w:val="single"/>
-        </w:rPr>
-        <w:t>T 1:00-2:15pm</w:t>
-      </w:r>
-      <w:r>
-        <w:rPr>
-          <w:rFonts w:ascii="Courier New" w:eastAsia="Times New Roman" w:hAnsi="Courier New" w:cs="Courier New"/>
-          <w:b/>
-          <w:bCs/>
-          <w:color w:val="000000"/>
-          <w:sz w:val="27"/>
-          <w:szCs w:val="27"/>
-        </w:rPr>
-        <w:t>______</w:t>
-      </w:r>
-    </w:p>
-    <w:p>
-      <w:pPr>
-        <w:spacing w:before="100" w:beforeAutospacing="1" w:after="100" w:afterAutospacing="1" w:line="240" w:lineRule="auto"/>
-        <w:jc w:val="both"/>
-        <w:rPr>
-          <w:rFonts w:ascii="Times New Roman" w:eastAsia="Times New Roman" w:hAnsi="Times New Roman" w:cs="Times New Roman"/>
-          <w:color w:val="000000"/>
-          <w:sz w:val="27"/>
-          <w:szCs w:val="27"/>
-        </w:rPr>
-      </w:pPr>
-      <w:r>
-        <w:rPr>
-          <w:rFonts w:ascii="Courier New" w:eastAsia="Times New Roman" w:hAnsi="Courier New" w:cs="Courier New"/>
-          <w:b/>
-          <w:bCs/>
-          <w:color w:val="000000"/>
-          <w:sz w:val="27"/>
-          <w:szCs w:val="27"/>
-        </w:rPr>
-        <w:t>Program Due Date: </w:t>
-      </w:r>
-      <w:r>
-        <w:rPr>
-          <w:rFonts w:ascii="Courier New" w:eastAsia="Times New Roman" w:hAnsi="Courier New" w:cs="Courier New"/>
-          <w:b/>
-          <w:bCs/>
-          <w:color w:val="000000"/>
-          <w:sz w:val="27"/>
-          <w:szCs w:val="27"/>
-        </w:rPr>
-        <w:t>_____</w:t>
-      </w:r>
-      <w:r>
-        <w:rPr>
-          <w:rFonts w:ascii="Courier New" w:eastAsia="Times New Roman" w:hAnsi="Courier New" w:cs="Courier New"/>
-          <w:b/>
-          <w:bCs/>
-          <w:color w:val="000000"/>
-          <w:sz w:val="27"/>
-          <w:szCs w:val="27"/>
-          <w:u w:val="single"/>
-        </w:rPr>
-        <w:t>February 16, 2016</w:t>
-      </w:r>
-      <w:r>
-        <w:rPr>
-          <w:rFonts w:ascii="Courier New" w:eastAsia="Times New Roman" w:hAnsi="Courier New" w:cs="Courier New"/>
-          <w:b/>
-          <w:bCs/>
-          <w:color w:val="000000"/>
-          <w:sz w:val="27"/>
-          <w:szCs w:val="27"/>
-        </w:rPr>
-        <w:t>_____</w:t>
-      </w:r>
-    </w:p>
-    <w:p>
-      <w:pPr>
-        <w:spacing w:before="100" w:beforeAutospacing="1" w:after="100" w:afterAutospacing="1" w:line="240" w:lineRule="auto"/>
-        <w:jc w:val="both"/>
-        <w:rPr>
-          <w:rFonts w:ascii="Times New Roman" w:eastAsia="Times New Roman" w:hAnsi="Times New Roman" w:cs="Times New Roman"/>
-          <w:color w:val="000000"/>
-          <w:sz w:val="27"/>
-          <w:szCs w:val="27"/>
-        </w:rPr>
-      </w:pPr>
-      <w:r>
-        <w:rPr>
-          <w:rFonts w:ascii="Courier New" w:eastAsia="Times New Roman" w:hAnsi="Courier New" w:cs="Courier New"/>
-          <w:b/>
-          <w:bCs/>
-          <w:color w:val="000000"/>
-          <w:sz w:val="27"/>
-          <w:szCs w:val="27"/>
-        </w:rPr>
-        <w:t>Handed in Date: ___</w:t>
-      </w:r>
-      <w:r>
-        <w:rPr>
-          <w:rFonts w:ascii="Courier New" w:eastAsia="Times New Roman" w:hAnsi="Courier New" w:cs="Courier New"/>
-          <w:b/>
-          <w:bCs/>
-          <w:color w:val="000000"/>
-          <w:sz w:val="27"/>
-          <w:szCs w:val="27"/>
-          <w:u w:val="single"/>
-        </w:rPr>
-        <w:t>February 16, 2016</w:t>
-      </w:r>
-      <w:r>
-        <w:rPr>
-          <w:rFonts w:ascii="Courier New" w:eastAsia="Times New Roman" w:hAnsi="Courier New" w:cs="Courier New"/>
-          <w:b/>
-          <w:bCs/>
-          <w:color w:val="000000"/>
-          <w:sz w:val="27"/>
-          <w:szCs w:val="27"/>
-        </w:rPr>
-        <w:t>____ </w:t>
-      </w:r>
-    </w:p>
-    <w:p>
-      <w:pPr>
-        <w:spacing w:before="100" w:beforeAutospacing="1" w:after="100" w:afterAutospacing="1" w:line="240" w:lineRule="auto"/>
-        <w:jc w:val="both"/>
-        <w:rPr>
-          <w:rFonts w:ascii="Times New Roman" w:eastAsia="Times New Roman" w:hAnsi="Times New Roman" w:cs="Times New Roman"/>
-          <w:color w:val="000000"/>
-          <w:sz w:val="27"/>
-          <w:szCs w:val="27"/>
-        </w:rPr>
-      </w:pPr>
-      <w:r>
-        <w:rPr>
-          <w:rFonts w:ascii="Courier New" w:eastAsia="Times New Roman" w:hAnsi="Courier New" w:cs="Courier New"/>
-          <w:b/>
-          <w:bCs/>
-          <w:color w:val="000000"/>
-          <w:sz w:val="27"/>
-          <w:szCs w:val="27"/>
-        </w:rPr>
-        <w:t>Source code (.java) file name(s):</w:t>
-      </w:r>
-    </w:p>
-    <w:p>
-      <w:pPr>
-        <w:spacing w:before="100" w:beforeAutospacing="1" w:after="100" w:afterAutospacing="1" w:line="240" w:lineRule="auto"/>
-        <w:jc w:val="both"/>
-        <w:rPr>
-          <w:rFonts w:ascii="Times New Roman" w:eastAsia="Times New Roman" w:hAnsi="Times New Roman" w:cs="Times New Roman"/>
-          <w:color w:val="000000"/>
-          <w:sz w:val="27"/>
-          <w:szCs w:val="27"/>
-        </w:rPr>
-      </w:pPr>
-      <w:r>
-        <w:rPr>
-          <w:rFonts w:ascii="Courier New" w:eastAsia="Times New Roman" w:hAnsi="Courier New" w:cs="Courier New"/>
-          <w:b/>
-          <w:bCs/>
-          <w:color w:val="000000"/>
-          <w:sz w:val="27"/>
-          <w:szCs w:val="27"/>
-        </w:rPr>
-        <w:t>__</w:t>
-      </w:r>
-      <w:r>
-        <w:rPr>
-          <w:rFonts w:ascii="Courier New" w:eastAsia="Times New Roman" w:hAnsi="Courier New" w:cs="Courier New"/>
-          <w:b/>
-          <w:bCs/>
-          <w:color w:val="000000"/>
-          <w:sz w:val="27"/>
-          <w:szCs w:val="27"/>
-          <w:u w:val="single"/>
-        </w:rPr>
-        <w:t>Assig2.java, Assig2B.java, MyStringBuilder.java</w:t>
-      </w:r>
-      <w:r>
-        <w:rPr>
-          <w:rFonts w:ascii="Courier New" w:eastAsia="Times New Roman" w:hAnsi="Courier New" w:cs="Courier New"/>
-          <w:b/>
-          <w:bCs/>
-          <w:color w:val="000000"/>
-          <w:sz w:val="27"/>
-          <w:szCs w:val="27"/>
-        </w:rPr>
-        <w:t>__</w:t>
+        <w:t>Assig2C.java</w:t>
+      </w:r>
+      <w:r>
+        <w:rPr>
+          <w:rFonts w:ascii="Courier New" w:eastAsia="Times New Roman" w:hAnsi="Courier New" w:cs="Courier New"/>
+          <w:b/>
+          <w:bCs/>
+          <w:color w:val="000000"/>
+          <w:sz w:val="27"/>
+          <w:szCs w:val="27"/>
+        </w:rPr>
+        <w:t>____________________________________________</w:t>
+      </w:r>
+    </w:p>
+    <w:p>
+      <w:pPr>
+        <w:spacing w:before="100" w:beforeAutospacing="1" w:after="100" w:afterAutospacing="1" w:line="240" w:lineRule="auto"/>
+        <w:jc w:val="both"/>
+        <w:rPr>
+          <w:rFonts w:ascii="Courier New" w:eastAsia="Times New Roman" w:hAnsi="Courier New" w:cs="Courier New"/>
+          <w:b/>
+          <w:bCs/>
+          <w:color w:val="000000"/>
+          <w:sz w:val="27"/>
+          <w:szCs w:val="27"/>
+          <w:u w:val="single"/>
+        </w:rPr>
+      </w:pPr>
+      <w:r>
+        <w:rPr>
+          <w:rFonts w:ascii="Courier New" w:eastAsia="Times New Roman" w:hAnsi="Courier New" w:cs="Courier New"/>
+          <w:b/>
+          <w:bCs/>
+          <w:color w:val="000000"/>
+          <w:sz w:val="27"/>
+          <w:szCs w:val="27"/>
+        </w:rPr>
+        <w:t>Compiled (.class) file name(s): __</w:t>
+      </w:r>
+      <w:r>
+        <w:rPr>
+          <w:rFonts w:ascii="Courier New" w:eastAsia="Times New Roman" w:hAnsi="Courier New" w:cs="Courier New"/>
+          <w:b/>
+          <w:bCs/>
+          <w:color w:val="000000"/>
+          <w:sz w:val="27"/>
+          <w:szCs w:val="27"/>
+          <w:u w:val="single"/>
+        </w:rPr>
+        <w:t>Assig2.class, Assig2B.class,MyStringBuilder.class,MyStringBuilder$CNode.class</w:t>
+      </w:r>
+      <w:r>
+        <w:rPr>
+          <w:rFonts w:ascii="Courier New" w:eastAsia="Times New Roman" w:hAnsi="Courier New" w:cs="Courier New"/>
+          <w:b/>
+          <w:bCs/>
+          <w:color w:val="000000"/>
+          <w:sz w:val="27"/>
+          <w:szCs w:val="27"/>
+          <w:u w:val="single"/>
+        </w:rPr>
+        <w:t>, Assig2C.class</w:t>
+      </w:r>
+      <w:r>
+        <w:rPr>
+          <w:rFonts w:ascii="Courier New" w:eastAsia="Times New Roman" w:hAnsi="Courier New" w:cs="Courier New"/>
+          <w:b/>
+          <w:bCs/>
+          <w:color w:val="000000"/>
+          <w:sz w:val="27"/>
+          <w:szCs w:val="27"/>
+        </w:rPr>
+        <w:t>______________________________</w:t>
       </w:r>
     </w:p>
     <w:p>
@@ -438,74 +481,68 @@
         <w:spacing w:before="100" w:beforeAutospacing="1" w:after="100" w:afterAutospacing="1" w:line="240" w:lineRule="auto"/>
         <w:jc w:val="both"/>
         <w:rPr>
-          <w:rFonts w:ascii="Courier New" w:eastAsia="Times New Roman" w:hAnsi="Courier New" w:cs="Courier New"/>
-          <w:b/>
-          <w:bCs/>
-          <w:color w:val="000000"/>
-          <w:sz w:val="27"/>
-          <w:szCs w:val="27"/>
-          <w:u w:val="single"/>
-        </w:rPr>
-      </w:pPr>
-      <w:r>
-        <w:rPr>
-          <w:rFonts w:ascii="Courier New" w:eastAsia="Times New Roman" w:hAnsi="Courier New" w:cs="Courier New"/>
-          <w:b/>
-          <w:bCs/>
-          <w:color w:val="000000"/>
-          <w:sz w:val="27"/>
-          <w:szCs w:val="27"/>
-        </w:rPr>
-        <w:t>Compiled (.class) file name(s): __</w:t>
-      </w:r>
-      <w:r>
-        <w:rPr>
-          <w:rFonts w:ascii="Courier New" w:eastAsia="Times New Roman" w:hAnsi="Courier New" w:cs="Courier New"/>
-          <w:b/>
-          <w:bCs/>
-          <w:color w:val="000000"/>
-          <w:sz w:val="27"/>
-          <w:szCs w:val="27"/>
-          <w:u w:val="single"/>
-        </w:rPr>
-        <w:t>Assig2.class, Assig2B.class</w:t>
-      </w:r>
-      <w:proofErr w:type="gramStart"/>
-      <w:r>
-        <w:rPr>
-          <w:rFonts w:ascii="Courier New" w:eastAsia="Times New Roman" w:hAnsi="Courier New" w:cs="Courier New"/>
-          <w:b/>
-          <w:bCs/>
-          <w:color w:val="000000"/>
-          <w:sz w:val="27"/>
-          <w:szCs w:val="27"/>
-          <w:u w:val="single"/>
-        </w:rPr>
-        <w:t>,MyStringBuilder.class,MyStringBuilder</w:t>
-      </w:r>
-      <w:proofErr w:type="gramEnd"/>
-      <w:r>
-        <w:rPr>
-          <w:rFonts w:ascii="Courier New" w:eastAsia="Times New Roman" w:hAnsi="Courier New" w:cs="Courier New"/>
-          <w:b/>
-          <w:bCs/>
-          <w:color w:val="000000"/>
-          <w:sz w:val="27"/>
-          <w:szCs w:val="27"/>
-          <w:u w:val="single"/>
-        </w:rPr>
-        <w:t>$CNode.class</w:t>
-      </w:r>
-      <w:r>
-        <w:rPr>
-          <w:rFonts w:ascii="Courier New" w:eastAsia="Times New Roman" w:hAnsi="Courier New" w:cs="Courier New"/>
-          <w:b/>
-          <w:bCs/>
-          <w:color w:val="000000"/>
-          <w:sz w:val="27"/>
-          <w:szCs w:val="27"/>
-        </w:rPr>
-        <w:t>__________________________________________________</w:t>
+          <w:rFonts w:ascii="Times New Roman" w:eastAsia="Times New Roman" w:hAnsi="Times New Roman" w:cs="Times New Roman"/>
+          <w:color w:val="000000"/>
+          <w:sz w:val="27"/>
+          <w:szCs w:val="27"/>
+        </w:rPr>
+      </w:pPr>
+      <w:r>
+        <w:rPr>
+          <w:rFonts w:ascii="Courier New" w:eastAsia="Times New Roman" w:hAnsi="Courier New" w:cs="Courier New"/>
+          <w:b/>
+          <w:bCs/>
+          <w:color w:val="000000"/>
+          <w:sz w:val="27"/>
+          <w:szCs w:val="27"/>
+        </w:rPr>
+        <w:t>Does your program compile without error?: __</w:t>
+      </w:r>
+      <w:r>
+        <w:rPr>
+          <w:rFonts w:ascii="Courier New" w:eastAsia="Times New Roman" w:hAnsi="Courier New" w:cs="Courier New"/>
+          <w:b/>
+          <w:bCs/>
+          <w:color w:val="000000"/>
+          <w:sz w:val="27"/>
+          <w:szCs w:val="27"/>
+          <w:u w:val="single"/>
+        </w:rPr>
+        <w:t>Yes</w:t>
+      </w:r>
+      <w:r>
+        <w:rPr>
+          <w:rFonts w:ascii="Courier New" w:eastAsia="Times New Roman" w:hAnsi="Courier New" w:cs="Courier New"/>
+          <w:b/>
+          <w:bCs/>
+          <w:color w:val="000000"/>
+          <w:sz w:val="27"/>
+          <w:szCs w:val="27"/>
+        </w:rPr>
+        <w:t>___ </w:t>
+      </w:r>
+    </w:p>
+    <w:p>
+      <w:pPr>
+        <w:spacing w:before="100" w:beforeAutospacing="1" w:after="100" w:afterAutospacing="1" w:line="240" w:lineRule="auto"/>
+        <w:jc w:val="both"/>
+        <w:rPr>
+          <w:rFonts w:ascii="Times New Roman" w:eastAsia="Times New Roman" w:hAnsi="Times New Roman" w:cs="Times New Roman"/>
+          <w:color w:val="000000"/>
+          <w:sz w:val="27"/>
+          <w:szCs w:val="27"/>
+        </w:rPr>
+      </w:pPr>
+      <w:r>
+        <w:rPr>
+          <w:rFonts w:ascii="Courier New" w:eastAsia="Times New Roman" w:hAnsi="Courier New" w:cs="Courier New"/>
+          <w:b/>
+          <w:bCs/>
+          <w:color w:val="000000"/>
+          <w:sz w:val="27"/>
+          <w:szCs w:val="27"/>
+        </w:rPr>
+        <w:t>If not, what is/are the error(s)?:</w:t>
       </w:r>
     </w:p>
     <w:p>
@@ -551,31 +588,53 @@
           <w:sz w:val="27"/>
           <w:szCs w:val="27"/>
         </w:rPr>
-        <w:t>Does your program compile without error</w:t>
-      </w:r>
-      <w:proofErr w:type="gramStart"/>
-      <w:r>
-        <w:rPr>
-          <w:rFonts w:ascii="Courier New" w:eastAsia="Times New Roman" w:hAnsi="Courier New" w:cs="Courier New"/>
-          <w:b/>
-          <w:bCs/>
-          <w:color w:val="000000"/>
-          <w:sz w:val="27"/>
-          <w:szCs w:val="27"/>
-        </w:rPr>
-        <w:t>?:</w:t>
-      </w:r>
-      <w:proofErr w:type="gramEnd"/>
-      <w:r>
-        <w:rPr>
-          <w:rFonts w:ascii="Courier New" w:eastAsia="Times New Roman" w:hAnsi="Courier New" w:cs="Courier New"/>
-          <w:b/>
-          <w:bCs/>
-          <w:color w:val="000000"/>
-          <w:sz w:val="27"/>
-          <w:szCs w:val="27"/>
-        </w:rPr>
-        <w:t> __</w:t>
+        <w:t>_________________________________________________________</w:t>
+      </w:r>
+    </w:p>
+    <w:p>
+      <w:pPr>
+        <w:spacing w:before="100" w:beforeAutospacing="1" w:after="100" w:afterAutospacing="1" w:line="240" w:lineRule="auto"/>
+        <w:jc w:val="both"/>
+        <w:rPr>
+          <w:rFonts w:ascii="Times New Roman" w:eastAsia="Times New Roman" w:hAnsi="Times New Roman" w:cs="Times New Roman"/>
+          <w:color w:val="000000"/>
+          <w:sz w:val="27"/>
+          <w:szCs w:val="27"/>
+        </w:rPr>
+      </w:pPr>
+      <w:r>
+        <w:rPr>
+          <w:rFonts w:ascii="Courier New" w:eastAsia="Times New Roman" w:hAnsi="Courier New" w:cs="Courier New"/>
+          <w:b/>
+          <w:bCs/>
+          <w:color w:val="000000"/>
+          <w:sz w:val="27"/>
+          <w:szCs w:val="27"/>
+        </w:rPr>
+        <w:t>_________________________________________________________</w:t>
+      </w:r>
+    </w:p>
+    <w:p>
+      <w:pPr>
+        <w:spacing w:before="100" w:beforeAutospacing="1" w:after="100" w:afterAutospacing="1" w:line="240" w:lineRule="auto"/>
+        <w:jc w:val="both"/>
+        <w:rPr>
+          <w:rFonts w:ascii="Times New Roman" w:eastAsia="Times New Roman" w:hAnsi="Times New Roman" w:cs="Times New Roman"/>
+          <w:color w:val="000000"/>
+          <w:sz w:val="27"/>
+          <w:szCs w:val="27"/>
+        </w:rPr>
+      </w:pPr>
+      <w:r>
+        <w:rPr>
+          <w:rFonts w:ascii="Courier New" w:eastAsia="Times New Roman" w:hAnsi="Courier New" w:cs="Courier New"/>
+          <w:b/>
+          <w:bCs/>
+          <w:color w:val="000000"/>
+          <w:sz w:val="27"/>
+          <w:szCs w:val="27"/>
+        </w:rPr>
+        <w:t>Does your program run without error?: __</w:t>
       </w:r>
       <w:r>
         <w:rPr>
@@ -598,181 +657,6 @@
           <w:sz w:val="27"/>
           <w:szCs w:val="27"/>
         </w:rPr>
-        <w:t>___ </w:t>
-      </w:r>
-    </w:p>
-    <w:p>
-      <w:pPr>
-        <w:spacing w:before="100" w:beforeAutospacing="1" w:after="100" w:afterAutospacing="1" w:line="240" w:lineRule="auto"/>
-        <w:jc w:val="both"/>
-        <w:rPr>
-          <w:rFonts w:ascii="Times New Roman" w:eastAsia="Times New Roman" w:hAnsi="Times New Roman" w:cs="Times New Roman"/>
-          <w:color w:val="000000"/>
-          <w:sz w:val="27"/>
-          <w:szCs w:val="27"/>
-        </w:rPr>
-      </w:pPr>
-      <w:r>
-        <w:rPr>
-          <w:rFonts w:ascii="Courier New" w:eastAsia="Times New Roman" w:hAnsi="Courier New" w:cs="Courier New"/>
-          <w:b/>
-          <w:bCs/>
-          <w:color w:val="000000"/>
-          <w:sz w:val="27"/>
-          <w:szCs w:val="27"/>
-        </w:rPr>
-        <w:t>If not, what is/are the error(s)</w:t>
-      </w:r>
-      <w:proofErr w:type="gramStart"/>
-      <w:r>
-        <w:rPr>
-          <w:rFonts w:ascii="Courier New" w:eastAsia="Times New Roman" w:hAnsi="Courier New" w:cs="Courier New"/>
-          <w:b/>
-          <w:bCs/>
-          <w:color w:val="000000"/>
-          <w:sz w:val="27"/>
-          <w:szCs w:val="27"/>
-        </w:rPr>
-        <w:t>?:</w:t>
-      </w:r>
-      <w:proofErr w:type="gramEnd"/>
-    </w:p>
-    <w:p>
-      <w:pPr>
-        <w:spacing w:before="100" w:beforeAutospacing="1" w:after="100" w:afterAutospacing="1" w:line="240" w:lineRule="auto"/>
-        <w:jc w:val="both"/>
-        <w:rPr>
-          <w:rFonts w:ascii="Times New Roman" w:eastAsia="Times New Roman" w:hAnsi="Times New Roman" w:cs="Times New Roman"/>
-          <w:color w:val="000000"/>
-          <w:sz w:val="27"/>
-          <w:szCs w:val="27"/>
-        </w:rPr>
-      </w:pPr>
-      <w:r>
-        <w:rPr>
-          <w:rFonts w:ascii="Courier New" w:eastAsia="Times New Roman" w:hAnsi="Courier New" w:cs="Courier New"/>
-          <w:b/>
-          <w:bCs/>
-          <w:color w:val="000000"/>
-          <w:sz w:val="27"/>
-          <w:szCs w:val="27"/>
-        </w:rPr>
-        <w:t>_________________________________________________________</w:t>
-      </w:r>
-    </w:p>
-    <w:p>
-      <w:pPr>
-        <w:spacing w:before="100" w:beforeAutospacing="1" w:after="100" w:afterAutospacing="1" w:line="240" w:lineRule="auto"/>
-        <w:jc w:val="both"/>
-        <w:rPr>
-          <w:rFonts w:ascii="Times New Roman" w:eastAsia="Times New Roman" w:hAnsi="Times New Roman" w:cs="Times New Roman"/>
-          <w:color w:val="000000"/>
-          <w:sz w:val="27"/>
-          <w:szCs w:val="27"/>
-        </w:rPr>
-      </w:pPr>
-      <w:r>
-        <w:rPr>
-          <w:rFonts w:ascii="Courier New" w:eastAsia="Times New Roman" w:hAnsi="Courier New" w:cs="Courier New"/>
-          <w:b/>
-          <w:bCs/>
-          <w:color w:val="000000"/>
-          <w:sz w:val="27"/>
-          <w:szCs w:val="27"/>
-        </w:rPr>
-        <w:t>_________________________________________________________</w:t>
-      </w:r>
-    </w:p>
-    <w:p>
-      <w:pPr>
-        <w:spacing w:before="100" w:beforeAutospacing="1" w:after="100" w:afterAutospacing="1" w:line="240" w:lineRule="auto"/>
-        <w:jc w:val="both"/>
-        <w:rPr>
-          <w:rFonts w:ascii="Times New Roman" w:eastAsia="Times New Roman" w:hAnsi="Times New Roman" w:cs="Times New Roman"/>
-          <w:color w:val="000000"/>
-          <w:sz w:val="27"/>
-          <w:szCs w:val="27"/>
-        </w:rPr>
-      </w:pPr>
-      <w:r>
-        <w:rPr>
-          <w:rFonts w:ascii="Courier New" w:eastAsia="Times New Roman" w:hAnsi="Courier New" w:cs="Courier New"/>
-          <w:b/>
-          <w:bCs/>
-          <w:color w:val="000000"/>
-          <w:sz w:val="27"/>
-          <w:szCs w:val="27"/>
-        </w:rPr>
-        <w:t>_________________________________________________________</w:t>
-      </w:r>
-    </w:p>
-    <w:p>
-      <w:pPr>
-        <w:spacing w:before="100" w:beforeAutospacing="1" w:after="100" w:afterAutospacing="1" w:line="240" w:lineRule="auto"/>
-        <w:jc w:val="both"/>
-        <w:rPr>
-          <w:rFonts w:ascii="Times New Roman" w:eastAsia="Times New Roman" w:hAnsi="Times New Roman" w:cs="Times New Roman"/>
-          <w:color w:val="000000"/>
-          <w:sz w:val="27"/>
-          <w:szCs w:val="27"/>
-        </w:rPr>
-      </w:pPr>
-      <w:r>
-        <w:rPr>
-          <w:rFonts w:ascii="Courier New" w:eastAsia="Times New Roman" w:hAnsi="Courier New" w:cs="Courier New"/>
-          <w:b/>
-          <w:bCs/>
-          <w:color w:val="000000"/>
-          <w:sz w:val="27"/>
-          <w:szCs w:val="27"/>
-        </w:rPr>
-        <w:t>Does your program run without error</w:t>
-      </w:r>
-      <w:proofErr w:type="gramStart"/>
-      <w:r>
-        <w:rPr>
-          <w:rFonts w:ascii="Courier New" w:eastAsia="Times New Roman" w:hAnsi="Courier New" w:cs="Courier New"/>
-          <w:b/>
-          <w:bCs/>
-          <w:color w:val="000000"/>
-          <w:sz w:val="27"/>
-          <w:szCs w:val="27"/>
-        </w:rPr>
-        <w:t>?:</w:t>
-      </w:r>
-      <w:proofErr w:type="gramEnd"/>
-      <w:r>
-        <w:rPr>
-          <w:rFonts w:ascii="Courier New" w:eastAsia="Times New Roman" w:hAnsi="Courier New" w:cs="Courier New"/>
-          <w:b/>
-          <w:bCs/>
-          <w:color w:val="000000"/>
-          <w:sz w:val="27"/>
-          <w:szCs w:val="27"/>
-        </w:rPr>
-        <w:t> __</w:t>
-      </w:r>
-      <w:r>
-        <w:rPr>
-          <w:rFonts w:ascii="Courier New" w:eastAsia="Times New Roman" w:hAnsi="Courier New" w:cs="Courier New"/>
-          <w:b/>
-          <w:bCs/>
-          <w:color w:val="000000"/>
-          <w:sz w:val="27"/>
-          <w:szCs w:val="27"/>
-          <w:u w:val="single"/>
-        </w:rPr>
-        <w:t>Yes</w:t>
-      </w:r>
-      <w:r>
-        <w:rPr>
-          <w:rFonts w:ascii="Courier New" w:eastAsia="Times New Roman" w:hAnsi="Courier New" w:cs="Courier New"/>
-          <w:b/>
-          <w:bCs/>
-          <w:color w:val="000000"/>
-          <w:sz w:val="27"/>
-          <w:szCs w:val="27"/>
-        </w:rPr>
         <w:t>__ </w:t>
       </w:r>
     </w:p>
@@ -796,21 +680,8 @@
           <w:sz w:val="27"/>
           <w:szCs w:val="27"/>
         </w:rPr>
-        <w:t>If not, what is/are the error(s) and which parts of your program run correctly</w:t>
-      </w:r>
-      <w:proofErr w:type="gramStart"/>
-      <w:r>
-        <w:rPr>
-          <w:rFonts w:ascii="Courier New" w:eastAsia="Times New Roman" w:hAnsi="Courier New" w:cs="Courier New"/>
-          <w:b/>
-          <w:bCs/>
-          <w:color w:val="000000"/>
-          <w:sz w:val="27"/>
-          <w:szCs w:val="27"/>
-        </w:rPr>
-        <w:t>?:</w:t>
-      </w:r>
-      <w:proofErr w:type="gramEnd"/>
+        <w:t>If not, what is/are the error(s) and which parts of your program run correctly?:</w:t>
+      </w:r>
     </w:p>
     <w:p>
       <w:pPr>
@@ -1027,7 +898,6 @@
         </w:rPr>
         <w:t>the number of characters in the file for each operation</w:t>
       </w:r>
-      <w:proofErr w:type="gramStart"/>
       <w:r>
         <w:rPr>
           <w:rFonts w:ascii="Courier New" w:eastAsia="Times New Roman" w:hAnsi="Courier New" w:cs="Courier New"/>
@@ -1049,7 +919,6 @@
         </w:rPr>
         <w:t>_</w:t>
       </w:r>
-      <w:proofErr w:type="gramEnd"/>
     </w:p>
     <w:p>
       <w:pPr>
@@ -1079,11 +948,12 @@
         <w:spacing w:after="0" w:line="240" w:lineRule="auto"/>
         <w:jc w:val="both"/>
         <w:rPr>
-          <w:rFonts w:ascii="Times New Roman" w:eastAsia="Times New Roman" w:hAnsi="Times New Roman" w:cs="Times New Roman"/>
-          <w:b/>
-          <w:color w:val="000000"/>
-          <w:sz w:val="27"/>
-          <w:szCs w:val="27"/>
+          <w:rFonts w:ascii="Courier New" w:eastAsia="Times New Roman" w:hAnsi="Courier New" w:cs="Courier New"/>
+          <w:b/>
+          <w:color w:val="000000"/>
+          <w:sz w:val="27"/>
+          <w:szCs w:val="27"/>
+          <w:u w:val="single"/>
         </w:rPr>
       </w:pPr>
       <w:r>
@@ -1107,6 +977,232 @@
         </w:rPr>
         <w:t>which is stored in the Data excel file.</w:t>
       </w:r>
+      <w:r>
+        <w:rPr>
+          <w:rFonts w:ascii="Courier New" w:eastAsia="Times New Roman" w:hAnsi="Courier New" w:cs="Courier New"/>
+          <w:b/>
+          <w:color w:val="000000"/>
+          <w:sz w:val="27"/>
+          <w:szCs w:val="27"/>
+        </w:rPr>
+        <w:t>_</w:t>
+      </w:r>
+      <w:r>
+        <w:rPr>
+          <w:rFonts w:ascii="Courier New" w:eastAsia="Times New Roman" w:hAnsi="Courier New" w:cs="Courier New"/>
+          <w:b/>
+          <w:color w:val="000000"/>
+          <w:sz w:val="27"/>
+          <w:szCs w:val="27"/>
+          <w:u w:val="single"/>
+        </w:rPr>
+        <w:t xml:space="preserve">Another extra </w:t>
+      </w:r>
+    </w:p>
+    <w:p>
+      <w:pPr>
+        <w:spacing w:after="0" w:line="240" w:lineRule="auto"/>
+        <w:jc w:val="both"/>
+        <w:rPr>
+          <w:rFonts w:ascii="Courier New" w:eastAsia="Times New Roman" w:hAnsi="Courier New" w:cs="Courier New"/>
+          <w:b/>
+          <w:color w:val="000000"/>
+          <w:sz w:val="27"/>
+          <w:szCs w:val="27"/>
+          <w:u w:val="single"/>
+        </w:rPr>
+      </w:pPr>
+    </w:p>
+    <w:p>
+      <w:pPr>
+        <w:spacing w:after="0" w:line="240" w:lineRule="auto"/>
+        <w:jc w:val="both"/>
+        <w:rPr>
+          <w:rFonts w:ascii="Courier New" w:eastAsia="Times New Roman" w:hAnsi="Courier New" w:cs="Courier New"/>
+          <w:b/>
+          <w:color w:val="000000"/>
+          <w:sz w:val="27"/>
+          <w:szCs w:val="27"/>
+          <w:u w:val="single"/>
+        </w:rPr>
+      </w:pPr>
+      <w:r>
+        <w:rPr>
+          <w:rFonts w:ascii="Courier New" w:eastAsia="Times New Roman" w:hAnsi="Courier New" w:cs="Courier New"/>
+          <w:b/>
+          <w:color w:val="000000"/>
+          <w:sz w:val="27"/>
+          <w:szCs w:val="27"/>
+          <w:u w:val="single"/>
+        </w:rPr>
+        <w:t xml:space="preserve">credit option I did was that I included an additional </w:t>
+      </w:r>
+    </w:p>
+    <w:p>
+      <w:pPr>
+        <w:spacing w:after="0" w:line="240" w:lineRule="auto"/>
+        <w:jc w:val="both"/>
+        <w:rPr>
+          <w:rFonts w:ascii="Courier New" w:eastAsia="Times New Roman" w:hAnsi="Courier New" w:cs="Courier New"/>
+          <w:b/>
+          <w:color w:val="000000"/>
+          <w:sz w:val="27"/>
+          <w:szCs w:val="27"/>
+          <w:u w:val="single"/>
+        </w:rPr>
+      </w:pPr>
+    </w:p>
+    <w:p>
+      <w:pPr>
+        <w:spacing w:after="0" w:line="240" w:lineRule="auto"/>
+        <w:jc w:val="both"/>
+        <w:rPr>
+          <w:rFonts w:ascii="Courier New" w:eastAsia="Times New Roman" w:hAnsi="Courier New" w:cs="Courier New"/>
+          <w:b/>
+          <w:color w:val="000000"/>
+          <w:sz w:val="27"/>
+          <w:szCs w:val="27"/>
+          <w:u w:val="single"/>
+        </w:rPr>
+      </w:pPr>
+      <w:r>
+        <w:rPr>
+          <w:rFonts w:ascii="Courier New" w:eastAsia="Times New Roman" w:hAnsi="Courier New" w:cs="Courier New"/>
+          <w:b/>
+          <w:color w:val="000000"/>
+          <w:sz w:val="27"/>
+          <w:szCs w:val="27"/>
+          <w:u w:val="single"/>
+        </w:rPr>
+        <w:t xml:space="preserve">method, reverse() in MyStringBuilder.java, that was in </w:t>
+      </w:r>
+    </w:p>
+    <w:p>
+      <w:pPr>
+        <w:spacing w:after="0" w:line="240" w:lineRule="auto"/>
+        <w:jc w:val="both"/>
+        <w:rPr>
+          <w:rFonts w:ascii="Courier New" w:eastAsia="Times New Roman" w:hAnsi="Courier New" w:cs="Courier New"/>
+          <w:b/>
+          <w:color w:val="000000"/>
+          <w:sz w:val="27"/>
+          <w:szCs w:val="27"/>
+          <w:u w:val="single"/>
+        </w:rPr>
+      </w:pPr>
+    </w:p>
+    <w:p>
+      <w:pPr>
+        <w:spacing w:after="0" w:line="240" w:lineRule="auto"/>
+        <w:jc w:val="both"/>
+        <w:rPr>
+          <w:rFonts w:ascii="Courier New" w:eastAsia="Times New Roman" w:hAnsi="Courier New" w:cs="Courier New"/>
+          <w:b/>
+          <w:color w:val="000000"/>
+          <w:sz w:val="27"/>
+          <w:szCs w:val="27"/>
+          <w:u w:val="single"/>
+        </w:rPr>
+      </w:pPr>
+      <w:r>
+        <w:rPr>
+          <w:rFonts w:ascii="Courier New" w:eastAsia="Times New Roman" w:hAnsi="Courier New" w:cs="Courier New"/>
+          <w:b/>
+          <w:color w:val="000000"/>
+          <w:sz w:val="27"/>
+          <w:szCs w:val="27"/>
+          <w:u w:val="single"/>
+        </w:rPr>
+        <w:t>StringBuilder but not in the class at the time.</w:t>
+      </w:r>
+      <w:r>
+        <w:rPr>
+          <w:rFonts w:ascii="Courier New" w:eastAsia="Times New Roman" w:hAnsi="Courier New" w:cs="Courier New"/>
+          <w:b/>
+          <w:color w:val="000000"/>
+          <w:sz w:val="27"/>
+          <w:szCs w:val="27"/>
+          <w:u w:val="single"/>
+        </w:rPr>
+        <w:t>_</w:t>
+      </w:r>
+      <w:r>
+        <w:rPr>
+          <w:rFonts w:ascii="Courier New" w:eastAsia="Times New Roman" w:hAnsi="Courier New" w:cs="Courier New"/>
+          <w:b/>
+          <w:color w:val="000000"/>
+          <w:sz w:val="27"/>
+          <w:szCs w:val="27"/>
+          <w:u w:val="single"/>
+        </w:rPr>
+        <w:t xml:space="preserve">In order </w:t>
+      </w:r>
+    </w:p>
+    <w:p>
+      <w:pPr>
+        <w:spacing w:after="0" w:line="240" w:lineRule="auto"/>
+        <w:jc w:val="both"/>
+        <w:rPr>
+          <w:rFonts w:ascii="Courier New" w:eastAsia="Times New Roman" w:hAnsi="Courier New" w:cs="Courier New"/>
+          <w:b/>
+          <w:color w:val="000000"/>
+          <w:sz w:val="27"/>
+          <w:szCs w:val="27"/>
+          <w:u w:val="single"/>
+        </w:rPr>
+      </w:pPr>
+    </w:p>
+    <w:p>
+      <w:pPr>
+        <w:spacing w:after="0" w:line="240" w:lineRule="auto"/>
+        <w:jc w:val="both"/>
+        <w:rPr>
+          <w:rFonts w:ascii="Courier New" w:eastAsia="Times New Roman" w:hAnsi="Courier New" w:cs="Courier New"/>
+          <w:b/>
+          <w:color w:val="000000"/>
+          <w:sz w:val="27"/>
+          <w:szCs w:val="27"/>
+          <w:u w:val="single"/>
+        </w:rPr>
+      </w:pPr>
+      <w:r>
+        <w:rPr>
+          <w:rFonts w:ascii="Courier New" w:eastAsia="Times New Roman" w:hAnsi="Courier New" w:cs="Courier New"/>
+          <w:b/>
+          <w:color w:val="000000"/>
+          <w:sz w:val="27"/>
+          <w:szCs w:val="27"/>
+          <w:u w:val="single"/>
+        </w:rPr>
+        <w:t xml:space="preserve">to test out this new method, just compile and run </w:t>
+      </w:r>
+    </w:p>
+    <w:p>
+      <w:pPr>
+        <w:spacing w:after="0" w:line="240" w:lineRule="auto"/>
+        <w:jc w:val="both"/>
+        <w:rPr>
+          <w:rFonts w:ascii="Courier New" w:eastAsia="Times New Roman" w:hAnsi="Courier New" w:cs="Courier New"/>
+          <w:b/>
+          <w:color w:val="000000"/>
+          <w:sz w:val="27"/>
+          <w:szCs w:val="27"/>
+          <w:u w:val="single"/>
+        </w:rPr>
+      </w:pPr>
+    </w:p>
+    <w:p>
+      <w:pPr>
+        <w:spacing w:after="0" w:line="240" w:lineRule="auto"/>
+        <w:jc w:val="both"/>
+        <w:rPr>
+          <w:rFonts w:ascii="Times New Roman" w:eastAsia="Times New Roman" w:hAnsi="Times New Roman" w:cs="Times New Roman"/>
+          <w:b/>
+          <w:color w:val="000000"/>
+          <w:sz w:val="27"/>
+          <w:szCs w:val="27"/>
+        </w:rPr>
+      </w:pPr>
       <w:bookmarkStart w:id="0" w:name="_GoBack"/>
       <w:bookmarkEnd w:id="0"/>
       <w:r>
@@ -1116,8 +1212,9 @@
           <w:color w:val="000000"/>
           <w:sz w:val="27"/>
           <w:szCs w:val="27"/>
-        </w:rPr>
-        <w:t>________</w:t>
+          <w:u w:val="single"/>
+        </w:rPr>
+        <w:t>Assig2C.java</w:t>
       </w:r>
     </w:p>
     <w:p/>

</xml_diff>